<commit_message>
Updated - Contexto - Justificativa
</commit_message>
<xml_diff>
--- a/CONTEXTO - JUSTIFICATIVA.docx
+++ b/CONTEXTO - JUSTIFICATIVA.docx
@@ -416,6 +416,7 @@
     </w:p>
     <w:p>
       <w:pPr>
+        <w:jc w:val="center"/>
         <w:rPr>
           <w:rFonts w:ascii="Georgia" w:hAnsi="Georgia"/>
           <w:sz w:val="24"/>
@@ -450,201 +451,10 @@
             <v:path o:extrusionok="f" gradientshapeok="t" o:connecttype="rect"/>
             <o:lock v:ext="edit" aspectratio="t"/>
           </v:shapetype>
-          <v:shape id="_x0000_i1025" type="#_x0000_t75" style="width:409.5pt;height:231pt">
+          <v:shape id="_x0000_i1025" type="#_x0000_t75" style="width:373pt;height:210.5pt">
             <v:imagedata r:id="rId6" o:title="social-media-trends-usuarios-redes-sociais-utilizadas"/>
           </v:shape>
         </w:pict>
-      </w:r>
-    </w:p>
-    <w:p>
-      <w:pPr>
-        <w:rPr>
-          <w:rFonts w:ascii="Georgia" w:hAnsi="Georgia"/>
-          <w:sz w:val="24"/>
-          <w:szCs w:val="24"/>
-          <w:lang w:val="pt-BR"/>
-        </w:rPr>
-      </w:pPr>
-      <w:r>
-        <w:rPr>
-          <w:rFonts w:ascii="Georgia" w:hAnsi="Georgia"/>
-          <w:b/>
-          <w:sz w:val="24"/>
-          <w:szCs w:val="24"/>
-          <w:lang w:val="pt-BR"/>
-        </w:rPr>
-        <w:t>Nossa M</w:t>
-      </w:r>
-      <w:r>
-        <w:rPr>
-          <w:rFonts w:ascii="Georgia" w:hAnsi="Georgia"/>
-          <w:b/>
-          <w:sz w:val="24"/>
-          <w:szCs w:val="24"/>
-          <w:lang w:val="pt-BR"/>
-        </w:rPr>
-        <w:t xml:space="preserve">issão: </w:t>
-      </w:r>
-      <w:r>
-        <w:rPr>
-          <w:rFonts w:ascii="Georgia" w:hAnsi="Georgia"/>
-          <w:sz w:val="24"/>
-          <w:szCs w:val="24"/>
-          <w:lang w:val="pt-BR"/>
-        </w:rPr>
-        <w:t>Construir um</w:t>
-      </w:r>
-      <w:r>
-        <w:rPr>
-          <w:rFonts w:ascii="Georgia" w:hAnsi="Georgia"/>
-          <w:sz w:val="24"/>
-          <w:szCs w:val="24"/>
-          <w:lang w:val="pt-BR"/>
-        </w:rPr>
-        <w:t>a rede social não hostil, levando em conta os paradigmas e estudos sobre os efeitos delas em nossas vidas. Um ambiente onde seus usuários não se sintam pressionados, insuficientes ou marginalizados. Uma rede social onde estimulem os relacionamentos verdadeiros. E um ambiente por padrão controlado por privacidade para comunicação segura.</w:t>
-      </w:r>
-    </w:p>
-    <w:p>
-      <w:pPr>
-        <w:rPr>
-          <w:rFonts w:ascii="Georgia" w:hAnsi="Georgia"/>
-          <w:sz w:val="24"/>
-          <w:szCs w:val="24"/>
-          <w:lang w:val="pt-BR"/>
-        </w:rPr>
-      </w:pPr>
-      <w:r>
-        <w:rPr>
-          <w:rFonts w:ascii="Georgia" w:hAnsi="Georgia"/>
-          <w:b/>
-          <w:sz w:val="24"/>
-          <w:szCs w:val="24"/>
-          <w:lang w:val="pt-BR"/>
-        </w:rPr>
-        <w:t xml:space="preserve">Nossa </w:t>
-      </w:r>
-      <w:r>
-        <w:rPr>
-          <w:rFonts w:ascii="Georgia" w:hAnsi="Georgia"/>
-          <w:b/>
-          <w:sz w:val="24"/>
-          <w:szCs w:val="24"/>
-          <w:lang w:val="pt-BR"/>
-        </w:rPr>
-        <w:t>Visão:</w:t>
-      </w:r>
-      <w:r>
-        <w:rPr>
-          <w:rFonts w:ascii="Georgia" w:hAnsi="Georgia"/>
-          <w:b/>
-          <w:sz w:val="24"/>
-          <w:szCs w:val="24"/>
-          <w:lang w:val="pt-BR"/>
-        </w:rPr>
-        <w:t xml:space="preserve"> </w:t>
-      </w:r>
-      <w:r>
-        <w:rPr>
-          <w:rFonts w:ascii="Georgia" w:hAnsi="Georgia"/>
-          <w:sz w:val="24"/>
-          <w:szCs w:val="24"/>
-          <w:lang w:val="pt-BR"/>
-        </w:rPr>
-        <w:t xml:space="preserve">Ser a rede social conhecida por diminuir os efeitos negativos desse tipo de comunicação, estimular os relacionamentos </w:t>
-      </w:r>
-      <w:r>
-        <w:rPr>
-          <w:rFonts w:ascii="Georgia" w:hAnsi="Georgia"/>
-          <w:sz w:val="24"/>
-          <w:szCs w:val="24"/>
-          <w:lang w:val="pt-BR"/>
-        </w:rPr>
-        <w:t>verdadeiros</w:t>
-      </w:r>
-      <w:r>
-        <w:rPr>
-          <w:rFonts w:ascii="Georgia" w:hAnsi="Georgia"/>
-          <w:sz w:val="24"/>
-          <w:szCs w:val="24"/>
-          <w:lang w:val="pt-BR"/>
-        </w:rPr>
-        <w:t xml:space="preserve"> e </w:t>
-      </w:r>
-      <w:r>
-        <w:rPr>
-          <w:rFonts w:ascii="Georgia" w:hAnsi="Georgia"/>
-          <w:sz w:val="24"/>
-          <w:szCs w:val="24"/>
-          <w:lang w:val="pt-BR"/>
-        </w:rPr>
-        <w:t xml:space="preserve">ganhar e </w:t>
-      </w:r>
-      <w:r>
-        <w:rPr>
-          <w:rFonts w:ascii="Georgia" w:hAnsi="Georgia"/>
-          <w:sz w:val="24"/>
-          <w:szCs w:val="24"/>
-          <w:lang w:val="pt-BR"/>
-        </w:rPr>
-        <w:t xml:space="preserve">recuperar </w:t>
-      </w:r>
-      <w:r>
-        <w:rPr>
-          <w:rFonts w:ascii="Georgia" w:hAnsi="Georgia"/>
-          <w:sz w:val="24"/>
-          <w:szCs w:val="24"/>
-          <w:lang w:val="pt-BR"/>
-        </w:rPr>
-        <w:t>o público que não se encaixaram no modelo antigo da rede.</w:t>
-      </w:r>
-    </w:p>
-    <w:p>
-      <w:pPr>
-        <w:rPr>
-          <w:rFonts w:ascii="Georgia" w:hAnsi="Georgia"/>
-          <w:sz w:val="24"/>
-          <w:szCs w:val="24"/>
-          <w:lang w:val="pt-BR"/>
-        </w:rPr>
-      </w:pPr>
-      <w:r>
-        <w:rPr>
-          <w:rFonts w:ascii="Georgia" w:hAnsi="Georgia"/>
-          <w:b/>
-          <w:sz w:val="24"/>
-          <w:szCs w:val="24"/>
-          <w:lang w:val="pt-BR"/>
-        </w:rPr>
-        <w:t xml:space="preserve">Nossos </w:t>
-      </w:r>
-      <w:r>
-        <w:rPr>
-          <w:rFonts w:ascii="Georgia" w:hAnsi="Georgia"/>
-          <w:b/>
-          <w:sz w:val="24"/>
-          <w:szCs w:val="24"/>
-          <w:lang w:val="pt-BR"/>
-        </w:rPr>
-        <w:t>Valores</w:t>
-      </w:r>
-      <w:r>
-        <w:rPr>
-          <w:rFonts w:ascii="Georgia" w:hAnsi="Georgia"/>
-          <w:b/>
-          <w:sz w:val="24"/>
-          <w:szCs w:val="24"/>
-          <w:lang w:val="pt-BR"/>
-        </w:rPr>
-        <w:t xml:space="preserve">: </w:t>
-      </w:r>
-      <w:r>
-        <w:rPr>
-          <w:rFonts w:ascii="Georgia" w:hAnsi="Georgia"/>
-          <w:sz w:val="24"/>
-          <w:szCs w:val="24"/>
-          <w:lang w:val="pt-BR"/>
-        </w:rPr>
-        <w:t>Privacidade, a não hostilidade em consideração ao ambiente social e os relacionamentos verdadeiros.</w:t>
       </w:r>
       <w:bookmarkStart w:id="0" w:name="_GoBack"/>
       <w:bookmarkEnd w:id="0"/>
@@ -661,6 +471,197 @@
       <w:r>
         <w:rPr>
           <w:rFonts w:ascii="Georgia" w:hAnsi="Georgia"/>
+          <w:b/>
+          <w:sz w:val="24"/>
+          <w:szCs w:val="24"/>
+          <w:lang w:val="pt-BR"/>
+        </w:rPr>
+        <w:t>Nossa M</w:t>
+      </w:r>
+      <w:r>
+        <w:rPr>
+          <w:rFonts w:ascii="Georgia" w:hAnsi="Georgia"/>
+          <w:b/>
+          <w:sz w:val="24"/>
+          <w:szCs w:val="24"/>
+          <w:lang w:val="pt-BR"/>
+        </w:rPr>
+        <w:t xml:space="preserve">issão: </w:t>
+      </w:r>
+      <w:r>
+        <w:rPr>
+          <w:rFonts w:ascii="Georgia" w:hAnsi="Georgia"/>
+          <w:sz w:val="24"/>
+          <w:szCs w:val="24"/>
+          <w:lang w:val="pt-BR"/>
+        </w:rPr>
+        <w:t>Construir um</w:t>
+      </w:r>
+      <w:r>
+        <w:rPr>
+          <w:rFonts w:ascii="Georgia" w:hAnsi="Georgia"/>
+          <w:sz w:val="24"/>
+          <w:szCs w:val="24"/>
+          <w:lang w:val="pt-BR"/>
+        </w:rPr>
+        <w:t>a rede social não hostil, levando em conta os paradigmas e estudos sobre os efeitos delas em nossas vidas. Um ambiente onde seus usuários não se sintam pressionados, insuficientes ou marginalizados. Uma rede social onde estimulem os relacionamentos verdadeiros. E um ambiente por padrão controlado por privacidade para comunicação segura.</w:t>
+      </w:r>
+    </w:p>
+    <w:p>
+      <w:pPr>
+        <w:rPr>
+          <w:rFonts w:ascii="Georgia" w:hAnsi="Georgia"/>
+          <w:sz w:val="24"/>
+          <w:szCs w:val="24"/>
+          <w:lang w:val="pt-BR"/>
+        </w:rPr>
+      </w:pPr>
+      <w:r>
+        <w:rPr>
+          <w:rFonts w:ascii="Georgia" w:hAnsi="Georgia"/>
+          <w:b/>
+          <w:sz w:val="24"/>
+          <w:szCs w:val="24"/>
+          <w:lang w:val="pt-BR"/>
+        </w:rPr>
+        <w:t xml:space="preserve">Nossa </w:t>
+      </w:r>
+      <w:r>
+        <w:rPr>
+          <w:rFonts w:ascii="Georgia" w:hAnsi="Georgia"/>
+          <w:b/>
+          <w:sz w:val="24"/>
+          <w:szCs w:val="24"/>
+          <w:lang w:val="pt-BR"/>
+        </w:rPr>
+        <w:t>Visão:</w:t>
+      </w:r>
+      <w:r>
+        <w:rPr>
+          <w:rFonts w:ascii="Georgia" w:hAnsi="Georgia"/>
+          <w:b/>
+          <w:sz w:val="24"/>
+          <w:szCs w:val="24"/>
+          <w:lang w:val="pt-BR"/>
+        </w:rPr>
+        <w:t xml:space="preserve"> </w:t>
+      </w:r>
+      <w:r>
+        <w:rPr>
+          <w:rFonts w:ascii="Georgia" w:hAnsi="Georgia"/>
+          <w:sz w:val="24"/>
+          <w:szCs w:val="24"/>
+          <w:lang w:val="pt-BR"/>
+        </w:rPr>
+        <w:t xml:space="preserve">Ser a rede social conhecida por diminuir os efeitos negativos desse tipo de comunicação, estimular os relacionamentos </w:t>
+      </w:r>
+      <w:r>
+        <w:rPr>
+          <w:rFonts w:ascii="Georgia" w:hAnsi="Georgia"/>
+          <w:sz w:val="24"/>
+          <w:szCs w:val="24"/>
+          <w:lang w:val="pt-BR"/>
+        </w:rPr>
+        <w:t>verdadeiros</w:t>
+      </w:r>
+      <w:r>
+        <w:rPr>
+          <w:rFonts w:ascii="Georgia" w:hAnsi="Georgia"/>
+          <w:sz w:val="24"/>
+          <w:szCs w:val="24"/>
+          <w:lang w:val="pt-BR"/>
+        </w:rPr>
+        <w:t xml:space="preserve"> e </w:t>
+      </w:r>
+      <w:r>
+        <w:rPr>
+          <w:rFonts w:ascii="Georgia" w:hAnsi="Georgia"/>
+          <w:sz w:val="24"/>
+          <w:szCs w:val="24"/>
+          <w:lang w:val="pt-BR"/>
+        </w:rPr>
+        <w:t xml:space="preserve">ganhar e </w:t>
+      </w:r>
+      <w:r>
+        <w:rPr>
+          <w:rFonts w:ascii="Georgia" w:hAnsi="Georgia"/>
+          <w:sz w:val="24"/>
+          <w:szCs w:val="24"/>
+          <w:lang w:val="pt-BR"/>
+        </w:rPr>
+        <w:t xml:space="preserve">recuperar </w:t>
+      </w:r>
+      <w:r>
+        <w:rPr>
+          <w:rFonts w:ascii="Georgia" w:hAnsi="Georgia"/>
+          <w:sz w:val="24"/>
+          <w:szCs w:val="24"/>
+          <w:lang w:val="pt-BR"/>
+        </w:rPr>
+        <w:t>o público que não se encaixaram no modelo antigo da rede.</w:t>
+      </w:r>
+    </w:p>
+    <w:p>
+      <w:pPr>
+        <w:rPr>
+          <w:rFonts w:ascii="Georgia" w:hAnsi="Georgia"/>
+          <w:sz w:val="24"/>
+          <w:szCs w:val="24"/>
+          <w:lang w:val="pt-BR"/>
+        </w:rPr>
+      </w:pPr>
+      <w:r>
+        <w:rPr>
+          <w:rFonts w:ascii="Georgia" w:hAnsi="Georgia"/>
+          <w:b/>
+          <w:sz w:val="24"/>
+          <w:szCs w:val="24"/>
+          <w:lang w:val="pt-BR"/>
+        </w:rPr>
+        <w:t xml:space="preserve">Nossos </w:t>
+      </w:r>
+      <w:r>
+        <w:rPr>
+          <w:rFonts w:ascii="Georgia" w:hAnsi="Georgia"/>
+          <w:b/>
+          <w:sz w:val="24"/>
+          <w:szCs w:val="24"/>
+          <w:lang w:val="pt-BR"/>
+        </w:rPr>
+        <w:t>Valores</w:t>
+      </w:r>
+      <w:r>
+        <w:rPr>
+          <w:rFonts w:ascii="Georgia" w:hAnsi="Georgia"/>
+          <w:b/>
+          <w:sz w:val="24"/>
+          <w:szCs w:val="24"/>
+          <w:lang w:val="pt-BR"/>
+        </w:rPr>
+        <w:t xml:space="preserve">: </w:t>
+      </w:r>
+      <w:r>
+        <w:rPr>
+          <w:rFonts w:ascii="Georgia" w:hAnsi="Georgia"/>
+          <w:sz w:val="24"/>
+          <w:szCs w:val="24"/>
+          <w:lang w:val="pt-BR"/>
+        </w:rPr>
+        <w:t>Privacidade, a não hostilidade em consideração ao ambiente social e os relacionamentos verdadeiros.</w:t>
+      </w:r>
+    </w:p>
+    <w:p>
+      <w:pPr>
+        <w:rPr>
+          <w:rFonts w:ascii="Georgia" w:hAnsi="Georgia"/>
+          <w:sz w:val="24"/>
+          <w:szCs w:val="24"/>
+          <w:lang w:val="pt-BR"/>
+        </w:rPr>
+      </w:pPr>
+      <w:r>
+        <w:rPr>
+          <w:rFonts w:ascii="Georgia" w:hAnsi="Georgia"/>
           <w:sz w:val="24"/>
           <w:szCs w:val="24"/>
           <w:lang w:val="pt-BR"/>
@@ -695,6 +696,17 @@
         </w:rPr>
         <w:tab/>
       </w:r>
+    </w:p>
+    <w:p>
+      <w:pPr>
+        <w:ind w:left="2160" w:firstLine="720"/>
+        <w:rPr>
+          <w:rFonts w:ascii="Georgia" w:hAnsi="Georgia"/>
+          <w:sz w:val="24"/>
+          <w:szCs w:val="24"/>
+          <w:lang w:val="pt-BR"/>
+        </w:rPr>
+      </w:pPr>
       <w:r>
         <w:rPr>
           <w:rFonts w:ascii="Georgia" w:hAnsi="Georgia"/>
@@ -848,25 +860,7 @@
           <w:szCs w:val="24"/>
           <w:lang w:val="pt-BR"/>
         </w:rPr>
-        <w:t>M</w:t>
-      </w:r>
-      <w:r>
-        <w:rPr>
-          <w:rFonts w:ascii="Georgia" w:hAnsi="Georgia"/>
-          <w:sz w:val="24"/>
-          <w:szCs w:val="24"/>
-          <w:lang w:val="pt-BR"/>
-        </w:rPr>
-        <w:t>uito constantemente os relatos das pessoas são de vicio como também de extrema abstinência quando estão longe das telas</w:t>
-      </w:r>
-      <w:r>
-        <w:rPr>
-          <w:rFonts w:ascii="Georgia" w:hAnsi="Georgia"/>
-          <w:sz w:val="24"/>
-          <w:szCs w:val="24"/>
-          <w:lang w:val="pt-BR"/>
-        </w:rPr>
-        <w:t>, revela a</w:t>
+        <w:t>Muito constantemente os relatos das pessoas são de vicio como também de extrema abstinência quando estão longe das telas, revela a</w:t>
       </w:r>
       <w:r>
         <w:rPr>
@@ -931,7 +925,27 @@
           <w:szCs w:val="24"/>
           <w:lang w:val="pt-BR"/>
         </w:rPr>
-        <w:t xml:space="preserve">Contudo, podemos notar </w:t>
+        <w:t xml:space="preserve">Contudo, </w:t>
+      </w:r>
+      <w:proofErr w:type="gramStart"/>
+      <w:r>
+        <w:rPr>
+          <w:rFonts w:ascii="Georgia" w:hAnsi="Georgia"/>
+          <w:sz w:val="24"/>
+          <w:szCs w:val="24"/>
+          <w:lang w:val="pt-BR"/>
+        </w:rPr>
+        <w:t>podemos</w:t>
+      </w:r>
+      <w:proofErr w:type="gramEnd"/>
+      <w:r>
+        <w:rPr>
+          <w:rFonts w:ascii="Georgia" w:hAnsi="Georgia"/>
+          <w:sz w:val="24"/>
+          <w:szCs w:val="24"/>
+          <w:lang w:val="pt-BR"/>
+        </w:rPr>
+        <w:t xml:space="preserve"> notar </w:t>
       </w:r>
       <w:r>
         <w:rPr>
@@ -1676,7 +1690,12 @@
       </w:pPr>
     </w:p>
     <w:sectPr>
-      <w:headerReference w:type="default" r:id="rId7"/>
+      <w:headerReference w:type="even" r:id="rId7"/>
+      <w:headerReference w:type="default" r:id="rId8"/>
+      <w:footerReference w:type="even" r:id="rId9"/>
+      <w:footerReference w:type="default" r:id="rId10"/>
+      <w:headerReference w:type="first" r:id="rId11"/>
+      <w:footerReference w:type="first" r:id="rId12"/>
       <w:pgSz w:w="12240" w:h="15840"/>
       <w:pgMar w:top="1440" w:right="1440" w:bottom="1440" w:left="1440" w:header="720" w:footer="720" w:gutter="0"/>
       <w:cols w:space="720"/>
@@ -1711,6 +1730,51 @@
 </w:endnotes>
 </file>
 
+<file path=word/footer1.xml><?xml version="1.0" encoding="utf-8"?>
+<w:ftr xmlns:wpc="http://schemas.microsoft.com/office/word/2010/wordprocessingCanvas" xmlns:cx="http://schemas.microsoft.com/office/drawing/2014/chartex" xmlns:cx1="http://schemas.microsoft.com/office/drawing/2015/9/8/chartex" xmlns:mc="http://schemas.openxmlformats.org/markup-compatibility/2006" xmlns:o="urn:schemas-microsoft-com:office:office" xmlns:r="http://schemas.openxmlformats.org/officeDocument/2006/relationships" xmlns:m="http://schemas.openxmlformats.org/officeDocument/2006/math" xmlns:v="urn:schemas-microsoft-com:vml" xmlns:wp14="http://schemas.microsoft.com/office/word/2010/wordprocessingDrawing" xmlns:wp="http://schemas.openxmlformats.org/drawingml/2006/wordprocessingDrawing" xmlns:w10="urn:schemas-microsoft-com:office:word" xmlns:w="http://schemas.openxmlformats.org/wordprocessingml/2006/main" xmlns:w14="http://schemas.microsoft.com/office/word/2010/wordml" xmlns:w15="http://schemas.microsoft.com/office/word/2012/wordml" xmlns:w16se="http://schemas.microsoft.com/office/word/2015/wordml/symex" xmlns:wpg="http://schemas.microsoft.com/office/word/2010/wordprocessingGroup" xmlns:wpi="http://schemas.microsoft.com/office/word/2010/wordprocessingInk" xmlns:wne="http://schemas.microsoft.com/office/word/2006/wordml" xmlns:wps="http://schemas.microsoft.com/office/word/2010/wordprocessingShape" mc:Ignorable="w14 w15 w16se wp14">
+  <w:p>
+    <w:pPr>
+      <w:pStyle w:val="Footer"/>
+    </w:pPr>
+  </w:p>
+  <w:p>
+    <w:pPr>
+      <w:pStyle w:val="DSLxStyle"/>
+    </w:pPr>
+  </w:p>
+</w:ftr>
+</file>
+
+<file path=word/footer2.xml><?xml version="1.0" encoding="utf-8"?>
+<w:ftr xmlns:wpc="http://schemas.microsoft.com/office/word/2010/wordprocessingCanvas" xmlns:cx="http://schemas.microsoft.com/office/drawing/2014/chartex" xmlns:cx1="http://schemas.microsoft.com/office/drawing/2015/9/8/chartex" xmlns:mc="http://schemas.openxmlformats.org/markup-compatibility/2006" xmlns:o="urn:schemas-microsoft-com:office:office" xmlns:r="http://schemas.openxmlformats.org/officeDocument/2006/relationships" xmlns:m="http://schemas.openxmlformats.org/officeDocument/2006/math" xmlns:v="urn:schemas-microsoft-com:vml" xmlns:wp14="http://schemas.microsoft.com/office/word/2010/wordprocessingDrawing" xmlns:wp="http://schemas.openxmlformats.org/drawingml/2006/wordprocessingDrawing" xmlns:w10="urn:schemas-microsoft-com:office:word" xmlns:w="http://schemas.openxmlformats.org/wordprocessingml/2006/main" xmlns:w14="http://schemas.microsoft.com/office/word/2010/wordml" xmlns:w15="http://schemas.microsoft.com/office/word/2012/wordml" xmlns:w16se="http://schemas.microsoft.com/office/word/2015/wordml/symex" xmlns:wpg="http://schemas.microsoft.com/office/word/2010/wordprocessingGroup" xmlns:wpi="http://schemas.microsoft.com/office/word/2010/wordprocessingInk" xmlns:wne="http://schemas.microsoft.com/office/word/2006/wordml" xmlns:wps="http://schemas.microsoft.com/office/word/2010/wordprocessingShape" mc:Ignorable="w14 w15 w16se wp14">
+  <w:p>
+    <w:pPr>
+      <w:pStyle w:val="Footer"/>
+    </w:pPr>
+  </w:p>
+  <w:p>
+    <w:pPr>
+      <w:pStyle w:val="DSLxStyle"/>
+    </w:pPr>
+  </w:p>
+</w:ftr>
+</file>
+
+<file path=word/footer3.xml><?xml version="1.0" encoding="utf-8"?>
+<w:ftr xmlns:wpc="http://schemas.microsoft.com/office/word/2010/wordprocessingCanvas" xmlns:cx="http://schemas.microsoft.com/office/drawing/2014/chartex" xmlns:cx1="http://schemas.microsoft.com/office/drawing/2015/9/8/chartex" xmlns:mc="http://schemas.openxmlformats.org/markup-compatibility/2006" xmlns:o="urn:schemas-microsoft-com:office:office" xmlns:r="http://schemas.openxmlformats.org/officeDocument/2006/relationships" xmlns:m="http://schemas.openxmlformats.org/officeDocument/2006/math" xmlns:v="urn:schemas-microsoft-com:vml" xmlns:wp14="http://schemas.microsoft.com/office/word/2010/wordprocessingDrawing" xmlns:wp="http://schemas.openxmlformats.org/drawingml/2006/wordprocessingDrawing" xmlns:w10="urn:schemas-microsoft-com:office:word" xmlns:w="http://schemas.openxmlformats.org/wordprocessingml/2006/main" xmlns:w14="http://schemas.microsoft.com/office/word/2010/wordml" xmlns:w15="http://schemas.microsoft.com/office/word/2012/wordml" xmlns:w16se="http://schemas.microsoft.com/office/word/2015/wordml/symex" xmlns:wpg="http://schemas.microsoft.com/office/word/2010/wordprocessingGroup" xmlns:wpi="http://schemas.microsoft.com/office/word/2010/wordprocessingInk" xmlns:wne="http://schemas.microsoft.com/office/word/2006/wordml" xmlns:wps="http://schemas.microsoft.com/office/word/2010/wordprocessingShape" mc:Ignorable="w14 w15 w16se wp14">
+  <w:p>
+    <w:pPr>
+      <w:pStyle w:val="Footer"/>
+    </w:pPr>
+  </w:p>
+  <w:p>
+    <w:pPr>
+      <w:pStyle w:val="DSLxStyle"/>
+    </w:pPr>
+  </w:p>
+</w:ftr>
+</file>
+
 <file path=word/footnotes.xml><?xml version="1.0" encoding="utf-8"?>
 <w:footnotes xmlns:wpc="http://schemas.microsoft.com/office/word/2010/wordprocessingCanvas" xmlns:cx="http://schemas.microsoft.com/office/drawing/2014/chartex" xmlns:cx1="http://schemas.microsoft.com/office/drawing/2015/9/8/chartex" xmlns:mc="http://schemas.openxmlformats.org/markup-compatibility/2006" xmlns:o="urn:schemas-microsoft-com:office:office" xmlns:r="http://schemas.openxmlformats.org/officeDocument/2006/relationships" xmlns:m="http://schemas.openxmlformats.org/officeDocument/2006/math" xmlns:v="urn:schemas-microsoft-com:vml" xmlns:wp14="http://schemas.microsoft.com/office/word/2010/wordprocessingDrawing" xmlns:wp="http://schemas.openxmlformats.org/drawingml/2006/wordprocessingDrawing" xmlns:w10="urn:schemas-microsoft-com:office:word" xmlns:w="http://schemas.openxmlformats.org/wordprocessingml/2006/main" xmlns:w14="http://schemas.microsoft.com/office/word/2010/wordml" xmlns:w15="http://schemas.microsoft.com/office/word/2012/wordml" xmlns:w16se="http://schemas.microsoft.com/office/word/2015/wordml/symex" xmlns:wpg="http://schemas.microsoft.com/office/word/2010/wordprocessingGroup" xmlns:wpi="http://schemas.microsoft.com/office/word/2010/wordprocessingInk" xmlns:wne="http://schemas.microsoft.com/office/word/2006/wordml" xmlns:wps="http://schemas.microsoft.com/office/word/2010/wordprocessingShape" mc:Ignorable="w14 w15 w16se wp14">
   <w:footnote w:type="separator" w:id="-1">
@@ -1737,6 +1801,16 @@
 </file>
 
 <file path=word/header1.xml><?xml version="1.0" encoding="utf-8"?>
+<w:hdr xmlns:wpc="http://schemas.microsoft.com/office/word/2010/wordprocessingCanvas" xmlns:cx="http://schemas.microsoft.com/office/drawing/2014/chartex" xmlns:cx1="http://schemas.microsoft.com/office/drawing/2015/9/8/chartex" xmlns:mc="http://schemas.openxmlformats.org/markup-compatibility/2006" xmlns:o="urn:schemas-microsoft-com:office:office" xmlns:r="http://schemas.openxmlformats.org/officeDocument/2006/relationships" xmlns:m="http://schemas.openxmlformats.org/officeDocument/2006/math" xmlns:v="urn:schemas-microsoft-com:vml" xmlns:wp14="http://schemas.microsoft.com/office/word/2010/wordprocessingDrawing" xmlns:wp="http://schemas.openxmlformats.org/drawingml/2006/wordprocessingDrawing" xmlns:w10="urn:schemas-microsoft-com:office:word" xmlns:w="http://schemas.openxmlformats.org/wordprocessingml/2006/main" xmlns:w14="http://schemas.microsoft.com/office/word/2010/wordml" xmlns:w15="http://schemas.microsoft.com/office/word/2012/wordml" xmlns:w16se="http://schemas.microsoft.com/office/word/2015/wordml/symex" xmlns:wpg="http://schemas.microsoft.com/office/word/2010/wordprocessingGroup" xmlns:wpi="http://schemas.microsoft.com/office/word/2010/wordprocessingInk" xmlns:wne="http://schemas.microsoft.com/office/word/2006/wordml" xmlns:wps="http://schemas.microsoft.com/office/word/2010/wordprocessingShape" mc:Ignorable="w14 w15 w16se wp14">
+  <w:p>
+    <w:pPr>
+      <w:pStyle w:val="Header"/>
+    </w:pPr>
+  </w:p>
+</w:hdr>
+</file>
+
+<file path=word/header2.xml><?xml version="1.0" encoding="utf-8"?>
 <w:hdr xmlns:wpc="http://schemas.microsoft.com/office/word/2010/wordprocessingCanvas" xmlns:cx="http://schemas.microsoft.com/office/drawing/2014/chartex" xmlns:cx1="http://schemas.microsoft.com/office/drawing/2015/9/8/chartex" xmlns:mc="http://schemas.openxmlformats.org/markup-compatibility/2006" xmlns:o="urn:schemas-microsoft-com:office:office" xmlns:r="http://schemas.openxmlformats.org/officeDocument/2006/relationships" xmlns:m="http://schemas.openxmlformats.org/officeDocument/2006/math" xmlns:v="urn:schemas-microsoft-com:vml" xmlns:wp14="http://schemas.microsoft.com/office/word/2010/wordprocessingDrawing" xmlns:wp="http://schemas.openxmlformats.org/drawingml/2006/wordprocessingDrawing" xmlns:w10="urn:schemas-microsoft-com:office:word" xmlns:w="http://schemas.openxmlformats.org/wordprocessingml/2006/main" xmlns:w14="http://schemas.microsoft.com/office/word/2010/wordml" xmlns:w15="http://schemas.microsoft.com/office/word/2012/wordml" xmlns:w16se="http://schemas.microsoft.com/office/word/2015/wordml/symex" xmlns:wpg="http://schemas.microsoft.com/office/word/2010/wordprocessingGroup" xmlns:wpi="http://schemas.microsoft.com/office/word/2010/wordprocessingInk" xmlns:wne="http://schemas.microsoft.com/office/word/2006/wordml" xmlns:wps="http://schemas.microsoft.com/office/word/2010/wordprocessingShape" mc:Ignorable="w14 w15 w16se wp14">
   <w:p>
     <w:pPr>
@@ -1817,6 +1891,16 @@
         </wp:anchor>
       </w:drawing>
     </w:r>
+  </w:p>
+</w:hdr>
+</file>
+
+<file path=word/header3.xml><?xml version="1.0" encoding="utf-8"?>
+<w:hdr xmlns:wpc="http://schemas.microsoft.com/office/word/2010/wordprocessingCanvas" xmlns:cx="http://schemas.microsoft.com/office/drawing/2014/chartex" xmlns:cx1="http://schemas.microsoft.com/office/drawing/2015/9/8/chartex" xmlns:mc="http://schemas.openxmlformats.org/markup-compatibility/2006" xmlns:o="urn:schemas-microsoft-com:office:office" xmlns:r="http://schemas.openxmlformats.org/officeDocument/2006/relationships" xmlns:m="http://schemas.openxmlformats.org/officeDocument/2006/math" xmlns:v="urn:schemas-microsoft-com:vml" xmlns:wp14="http://schemas.microsoft.com/office/word/2010/wordprocessingDrawing" xmlns:wp="http://schemas.openxmlformats.org/drawingml/2006/wordprocessingDrawing" xmlns:w10="urn:schemas-microsoft-com:office:word" xmlns:w="http://schemas.openxmlformats.org/wordprocessingml/2006/main" xmlns:w14="http://schemas.microsoft.com/office/word/2010/wordml" xmlns:w15="http://schemas.microsoft.com/office/word/2012/wordml" xmlns:w16se="http://schemas.microsoft.com/office/word/2015/wordml/symex" xmlns:wpg="http://schemas.microsoft.com/office/word/2010/wordprocessingGroup" xmlns:wpi="http://schemas.microsoft.com/office/word/2010/wordprocessingInk" xmlns:wne="http://schemas.microsoft.com/office/word/2006/wordml" xmlns:wps="http://schemas.microsoft.com/office/word/2010/wordprocessingShape" mc:Ignorable="w14 w15 w16se wp14">
+  <w:p>
+    <w:pPr>
+      <w:pStyle w:val="Header"/>
+    </w:pPr>
   </w:p>
 </w:hdr>
 </file>
@@ -2286,6 +2370,36 @@
     <w:uiPriority w:val="99"/>
     <w:rsid w:val="005534E5"/>
   </w:style>
+  <w:style w:type="paragraph" w:customStyle="1" w:styleId="DSLxStyle">
+    <w:name w:val="DSLxStyle"/>
+    <w:basedOn w:val="Normal"/>
+    <w:link w:val="DSLxStyleChar"/>
+    <w:rsid w:val="00B955CB"/>
+    <w:pPr>
+      <w:spacing w:after="0"/>
+      <w:jc w:val="right"/>
+    </w:pPr>
+    <w:rPr>
+      <w:rFonts w:ascii="Georgia" w:hAnsi="Georgia"/>
+      <w:color w:val="666666"/>
+      <w:sz w:val="12"/>
+      <w:szCs w:val="24"/>
+      <w:lang w:val="pt-BR"/>
+    </w:rPr>
+  </w:style>
+  <w:style w:type="character" w:customStyle="1" w:styleId="DSLxStyleChar">
+    <w:name w:val="DSLxStyle Char"/>
+    <w:basedOn w:val="DefaultParagraphFont"/>
+    <w:link w:val="DSLxStyle"/>
+    <w:rsid w:val="00B955CB"/>
+    <w:rPr>
+      <w:rFonts w:ascii="Georgia" w:hAnsi="Georgia"/>
+      <w:color w:val="666666"/>
+      <w:sz w:val="12"/>
+      <w:szCs w:val="24"/>
+      <w:lang w:val="pt-BR"/>
+    </w:rPr>
+  </w:style>
 </w:styles>
 </file>
 

</xml_diff>